<commit_message>
Mudança pra novo modelo
</commit_message>
<xml_diff>
--- a/Plano de Aula 3o. Bimestre - Agosto.docx
+++ b/Plano de Aula 3o. Bimestre - Agosto.docx
@@ -240,6 +240,12 @@
               </w:rPr>
               <w:t>@Ano @Turma</w:t>
             </w:r>
+            <w:r>
+              <w:rPr>
+                <w:bCs/>
+              </w:rPr>
+              <w:t>s</w:t>
+            </w:r>
           </w:p>
         </w:tc>
         <w:tc>
@@ -331,6 +337,12 @@
               </w:rPr>
               <w:t>@Habilidades</w:t>
             </w:r>
+            <w:r>
+              <w:rPr>
+                <w:bCs/>
+              </w:rPr>
+              <w:t>_1</w:t>
+            </w:r>
           </w:p>
           <w:p>
             <w:pPr>
@@ -385,6 +397,12 @@
               </w:rPr>
               <w:t>Objeto_do_conhecimento</w:t>
             </w:r>
+            <w:r>
+              <w:rPr>
+                <w:bCs/>
+              </w:rPr>
+              <w:t>_1</w:t>
+            </w:r>
           </w:p>
           <w:p>
             <w:pPr>
@@ -455,6 +473,12 @@
               </w:rPr>
               <w:t>@Atividades</w:t>
             </w:r>
+            <w:r>
+              <w:rPr>
+                <w:bCs/>
+              </w:rPr>
+              <w:t>_1</w:t>
+            </w:r>
           </w:p>
           <w:p>
             <w:pPr>
@@ -520,98 +544,15 @@
           <w:p>
             <w:pPr>
               <w:rPr>
-                <w:b/>
-              </w:rPr>
-            </w:pPr>
-            <w:r>
-              <w:rPr>
-                <w:b/>
-              </w:rPr>
-              <w:t>(   ) Material digital do Componente</w:t>
-            </w:r>
-          </w:p>
-          <w:p>
-            <w:pPr>
-              <w:rPr>
-                <w:b/>
-              </w:rPr>
-            </w:pPr>
-            <w:r>
-              <w:rPr>
-                <w:b/>
-              </w:rPr>
-              <w:t xml:space="preserve">(   ) Livro do Estudante </w:t>
-            </w:r>
-            <w:r>
-              <w:rPr>
-                <w:b/>
-              </w:rPr>
-              <w:t>“Currículo</w:t>
-            </w:r>
-            <w:r>
-              <w:rPr>
-                <w:b/>
-              </w:rPr>
-              <w:t xml:space="preserve"> em Ação”</w:t>
-            </w:r>
-          </w:p>
-          <w:p>
-            <w:pPr>
-              <w:rPr>
-                <w:b/>
-              </w:rPr>
-            </w:pPr>
-            <w:r>
-              <w:rPr>
-                <w:b/>
-              </w:rPr>
-              <w:t>(   ) Livro “São Paulo em Ação” – Orientação de Estudos</w:t>
-            </w:r>
-          </w:p>
-          <w:p>
-            <w:pPr>
-              <w:rPr>
-                <w:b/>
-              </w:rPr>
-            </w:pPr>
-            <w:r>
-              <w:rPr>
-                <w:b/>
-              </w:rPr>
-              <w:t xml:space="preserve">(   ) </w:t>
-            </w:r>
-            <w:r>
-              <w:rPr>
-                <w:b/>
-              </w:rPr>
-              <w:t>Plataforma digital</w:t>
-            </w:r>
-            <w:r>
-              <w:rPr>
-                <w:b/>
-              </w:rPr>
-              <w:t>:</w:t>
-            </w:r>
-          </w:p>
-          <w:p>
-            <w:pPr>
-              <w:rPr>
-                <w:b/>
-              </w:rPr>
-            </w:pPr>
-            <w:r>
-              <w:rPr>
-                <w:b/>
-              </w:rPr>
-              <w:t>(   ) Outros</w:t>
-            </w:r>
-          </w:p>
-          <w:p>
-            <w:pPr>
-              <w:rPr>
-                <w:b/>
-              </w:rPr>
-            </w:pPr>
+                <w:bCs/>
+              </w:rPr>
+            </w:pPr>
+            <w:r>
+              <w:rPr>
+                <w:bCs/>
+              </w:rPr>
+              <w:t>@Recursos</w:t>
+            </w:r>
           </w:p>
         </w:tc>
       </w:tr>
@@ -685,6 +626,9 @@
             <w:r>
               <w:t>@Flexibilizacao</w:t>
             </w:r>
+            <w:r>
+              <w:t>_1</w:t>
+            </w:r>
           </w:p>
           <w:p>
             <w:pPr>
@@ -741,7 +685,7 @@
               <w:rPr>
                 <w:i/>
               </w:rPr>
-              <w:t>Irrelevante</w:t>
+              <w:t>Não se aplica</w:t>
             </w:r>
           </w:p>
           <w:p>
@@ -795,6 +739,9 @@
             <w:r>
               <w:t>@Autoavaliacao</w:t>
             </w:r>
+            <w:r>
+              <w:t>_1</w:t>
+            </w:r>
           </w:p>
           <w:p>
             <w:pPr>
@@ -840,6 +787,9 @@
           <w:p>
             <w:r>
               <w:t>@Recuperacao</w:t>
+            </w:r>
+            <w:r>
+              <w:t>_1</w:t>
             </w:r>
           </w:p>
           <w:p>
@@ -869,37 +819,20 @@
         <w:rPr>
           <w:b/>
         </w:rPr>
-        <w:t xml:space="preserve">                                                                   </w:t>
+        <w:t xml:space="preserve">                    </w:t>
       </w:r>
+    </w:p>
+    <w:p>
+      <w:pPr>
+        <w:rPr>
+          <w:b/>
+        </w:rPr>
+      </w:pPr>
       <w:r>
         <w:rPr>
           <w:b/>
         </w:rPr>
-        <w:t xml:space="preserve">                                                                                                                                                                                                                                                                                                                                                                                                                                                                                                                                </w:t>
-      </w:r>
-      <w:r>
-        <w:rPr>
-          <w:b/>
-        </w:rPr>
-        <w:t xml:space="preserve">                                                                                                                                                                                                                                                                                                                                                                                                                                                                                                                                </w:t>
-      </w:r>
-      <w:r>
-        <w:rPr>
-          <w:b/>
-        </w:rPr>
-        <w:t xml:space="preserve">                                                                                                                                                                                                                                                                                                                                                                                                                                                                                                                                </w:t>
-      </w:r>
-      <w:r>
-        <w:rPr>
-          <w:b/>
-        </w:rPr>
-        <w:t xml:space="preserve">                                                                                                                                                                                                                                                                                                                                                                                                                                                                                                                                </w:t>
-      </w:r>
-      <w:r>
-        <w:rPr>
-          <w:b/>
-        </w:rPr>
-        <w:t xml:space="preserve">                                                                                                                                                                                                                                                                                                                                                             </w:t>
+        <w:t xml:space="preserve">                                                                                                                                                                                                                                                                                                                                                                                                                                                                                                                                                                                                                                                                                                                                                                                                                                                                                                                                                                                                                                                                                                                                                                                                                                                                                                                                                                                                                                                                                                                                                                                                                                                                                                                                                                                                                                                                                                                                                                                                                                                                                                                                                                                                                                                                                                                                                                                                                                                                                                                                            </w:t>
       </w:r>
     </w:p>
     <w:p>
@@ -1055,6 +988,12 @@
                 <w:b/>
               </w:rPr>
             </w:pPr>
+            <w:r>
+              <w:rPr>
+                <w:bCs/>
+              </w:rPr>
+              <w:t>@Nome</w:t>
+            </w:r>
           </w:p>
         </w:tc>
       </w:tr>
@@ -1089,6 +1028,12 @@
                 <w:b/>
               </w:rPr>
             </w:pPr>
+            <w:r>
+              <w:rPr>
+                <w:bCs/>
+              </w:rPr>
+              <w:t>@Disciplina</w:t>
+            </w:r>
           </w:p>
         </w:tc>
       </w:tr>
@@ -1108,7 +1053,19 @@
               <w:rPr>
                 <w:b/>
               </w:rPr>
-              <w:t>Ano/Série:</w:t>
+              <w:t xml:space="preserve">Ano/Série: </w:t>
+            </w:r>
+            <w:r>
+              <w:rPr>
+                <w:bCs/>
+              </w:rPr>
+              <w:t>@Ano @Turma</w:t>
+            </w:r>
+            <w:r>
+              <w:rPr>
+                <w:bCs/>
+              </w:rPr>
+              <w:t>s</w:t>
             </w:r>
           </w:p>
         </w:tc>
@@ -1192,6 +1149,31 @@
           <w:p>
             <w:pPr>
               <w:rPr>
+                <w:bCs/>
+              </w:rPr>
+            </w:pPr>
+            <w:r>
+              <w:rPr>
+                <w:bCs/>
+              </w:rPr>
+              <w:t>@Habilidades</w:t>
+            </w:r>
+            <w:r>
+              <w:rPr>
+                <w:bCs/>
+              </w:rPr>
+              <w:t>_</w:t>
+            </w:r>
+            <w:r>
+              <w:rPr>
+                <w:bCs/>
+              </w:rPr>
+              <w:t>2</w:t>
+            </w:r>
+          </w:p>
+          <w:p>
+            <w:pPr>
+              <w:rPr>
                 <w:b/>
               </w:rPr>
             </w:pPr>
@@ -1230,6 +1212,31 @@
                 <w:b/>
               </w:rPr>
             </w:pPr>
+            <w:r>
+              <w:rPr>
+                <w:bCs/>
+              </w:rPr>
+              <w:t>@</w:t>
+            </w:r>
+            <w:r>
+              <w:rPr>
+                <w:bCs/>
+              </w:rPr>
+              <w:t>Objeto_do_conhecimento_</w:t>
+            </w:r>
+            <w:r>
+              <w:rPr>
+                <w:bCs/>
+              </w:rPr>
+              <w:t>2</w:t>
+            </w:r>
+          </w:p>
+          <w:p>
+            <w:pPr>
+              <w:rPr>
+                <w:b/>
+              </w:rPr>
+            </w:pPr>
           </w:p>
           <w:p>
             <w:pPr>
@@ -1283,6 +1290,31 @@
           </w:p>
           <w:p>
             <w:pPr>
+              <w:rPr>
+                <w:bCs/>
+              </w:rPr>
+            </w:pPr>
+            <w:r>
+              <w:rPr>
+                <w:bCs/>
+              </w:rPr>
+              <w:t>@Atividades</w:t>
+            </w:r>
+            <w:r>
+              <w:rPr>
+                <w:bCs/>
+              </w:rPr>
+              <w:t>_</w:t>
+            </w:r>
+            <w:r>
+              <w:rPr>
+                <w:bCs/>
+              </w:rPr>
+              <w:t>2</w:t>
+            </w:r>
+          </w:p>
+          <w:p>
+            <w:pPr>
               <w:jc w:val="center"/>
               <w:rPr>
                 <w:b/>
@@ -1315,128 +1347,27 @@
               <w:rPr>
                 <w:b/>
               </w:rPr>
-              <w:t>2</w:t>
-            </w:r>
-            <w:r>
-              <w:rPr>
-                <w:b/>
-              </w:rPr>
-              <w:t>– Recursos</w:t>
-            </w:r>
-            <w:r>
-              <w:rPr>
-                <w:b/>
-              </w:rPr>
-              <w:t xml:space="preserve"> Didáticos </w:t>
-            </w:r>
-            <w:r>
-              <w:rPr>
-                <w:b/>
-              </w:rPr>
-              <w:t>- Uso</w:t>
-            </w:r>
-            <w:r>
-              <w:rPr>
-                <w:b/>
-              </w:rPr>
-              <w:t xml:space="preserve"> de materiais pedagógicos:</w:t>
-            </w:r>
-          </w:p>
-          <w:p>
-            <w:pPr>
-              <w:rPr>
-                <w:b/>
-              </w:rPr>
-            </w:pPr>
-            <w:r>
-              <w:rPr>
-                <w:b/>
-              </w:rPr>
-              <w:t>(   ) Material digital do Componente</w:t>
-            </w:r>
-          </w:p>
-          <w:p>
-            <w:pPr>
-              <w:rPr>
-                <w:b/>
-              </w:rPr>
-            </w:pPr>
-            <w:r>
-              <w:rPr>
-                <w:b/>
-              </w:rPr>
-              <w:t xml:space="preserve">(   ) Livro do Estudante </w:t>
-            </w:r>
-            <w:r>
-              <w:rPr>
-                <w:b/>
-              </w:rPr>
-              <w:t>“Currículo</w:t>
-            </w:r>
-            <w:r>
-              <w:rPr>
-                <w:b/>
-              </w:rPr>
-              <w:t xml:space="preserve"> em Ação”</w:t>
-            </w:r>
-          </w:p>
-          <w:p>
-            <w:pPr>
-              <w:rPr>
-                <w:b/>
-              </w:rPr>
-            </w:pPr>
-            <w:r>
-              <w:rPr>
-                <w:b/>
-              </w:rPr>
-              <w:t>(   ) Livro “São Paulo em Ação” – Orientação de Estudos</w:t>
-            </w:r>
-          </w:p>
-          <w:p>
-            <w:pPr>
-              <w:rPr>
-                <w:b/>
-              </w:rPr>
-            </w:pPr>
-            <w:r>
-              <w:rPr>
-                <w:b/>
-              </w:rPr>
-              <w:t xml:space="preserve">(   ) </w:t>
-            </w:r>
-            <w:r>
-              <w:rPr>
-                <w:b/>
-              </w:rPr>
-              <w:t>Plataforma digital</w:t>
-            </w:r>
-            <w:r>
-              <w:rPr>
-                <w:b/>
-              </w:rPr>
-              <w:t>:</w:t>
-            </w:r>
-          </w:p>
-          <w:p>
-            <w:pPr>
-              <w:rPr>
-                <w:b/>
-              </w:rPr>
-            </w:pPr>
-            <w:r>
-              <w:rPr>
-                <w:b/>
-              </w:rPr>
-              <w:t>(   ) Outros</w:t>
-            </w:r>
-          </w:p>
-          <w:p>
-            <w:pPr>
-              <w:rPr>
-                <w:b/>
-              </w:rPr>
-            </w:pPr>
+              <w:t>2– Recursos Didáticos - Uso de materiais pedagógicos:</w:t>
+            </w:r>
+          </w:p>
+          <w:p>
+            <w:pPr>
+              <w:rPr>
+                <w:b/>
+              </w:rPr>
+            </w:pPr>
+            <w:r>
+              <w:rPr>
+                <w:bCs/>
+              </w:rPr>
+              <w:t>@Recursos</w:t>
+            </w:r>
+            <w:r>
+              <w:rPr>
+                <w:b/>
+              </w:rPr>
+              <w:t xml:space="preserve"> </w:t>
+            </w:r>
           </w:p>
         </w:tc>
       </w:tr>
@@ -1457,31 +1388,7 @@
               <w:rPr>
                 <w:b/>
               </w:rPr>
-              <w:t xml:space="preserve">3 - </w:t>
-            </w:r>
-            <w:r>
-              <w:rPr>
-                <w:b/>
-              </w:rPr>
-              <w:t>Considerando</w:t>
-            </w:r>
-            <w:r>
-              <w:rPr>
-                <w:b/>
-              </w:rPr>
-              <w:t xml:space="preserve"> o público elegível ao AEE </w:t>
-            </w:r>
-            <w:r>
-              <w:rPr>
-                <w:b/>
-              </w:rPr>
-              <w:t>- Flexibilização</w:t>
-            </w:r>
-            <w:r>
-              <w:rPr>
-                <w:b/>
-              </w:rPr>
-              <w:t xml:space="preserve"> Curricular</w:t>
+              <w:t>3 - Considerando o público elegível ao AEE - Flexibilização Curricular</w:t>
             </w:r>
           </w:p>
           <w:p>
@@ -1503,8 +1410,14 @@
               <w:t>(metodologias ativas, DUA etc.)</w:t>
             </w:r>
           </w:p>
-          <w:p/>
-          <w:p/>
+          <w:p>
+            <w:r>
+              <w:t>@Flexibilizacao_</w:t>
+            </w:r>
+            <w:r>
+              <w:t>2</w:t>
+            </w:r>
+          </w:p>
           <w:p>
             <w:pPr>
               <w:rPr>
@@ -1556,19 +1469,13 @@
             </w:r>
           </w:p>
           <w:p>
-            <w:pPr>
+            <w:r>
               <w:rPr>
                 <w:i/>
               </w:rPr>
-            </w:pPr>
-            <w:r>
-              <w:rPr>
-                <w:i/>
-              </w:rPr>
-              <w:t>Sugestão: Verificar se houve avanço nos descritores críticos no SAEB/PROVA PAULISTA</w:t>
-            </w:r>
-          </w:p>
-          <w:p/>
+              <w:t>Não se aplica</w:t>
+            </w:r>
+          </w:p>
           <w:p>
             <w:pPr>
               <w:rPr>
@@ -1594,31 +1501,22 @@
               <w:rPr>
                 <w:b/>
               </w:rPr>
-              <w:t xml:space="preserve">2 –Autoavaliação </w:t>
-            </w:r>
-            <w:r>
-              <w:rPr>
-                <w:b/>
-              </w:rPr>
-              <w:t>dos estudantes</w:t>
-            </w:r>
-            <w:r>
-              <w:rPr>
-                <w:b/>
-              </w:rPr>
-              <w:t>:</w:t>
-            </w:r>
-          </w:p>
-          <w:p>
-            <w:pPr>
-              <w:rPr>
-                <w:b/>
-              </w:rPr>
-            </w:pPr>
-          </w:p>
-          <w:p>
-            <w:r>
-              <w:t>Quais metodologias e instrumentos utilizará.</w:t>
+              <w:t>2 –Autoavaliação dos estudantes:</w:t>
+            </w:r>
+          </w:p>
+          <w:p>
+            <w:pPr>
+              <w:rPr>
+                <w:b/>
+              </w:rPr>
+            </w:pPr>
+          </w:p>
+          <w:p>
+            <w:r>
+              <w:t>@Autoavaliacao_</w:t>
+            </w:r>
+            <w:r>
+              <w:t>2</w:t>
             </w:r>
           </w:p>
           <w:p>
@@ -1647,24 +1545,15 @@
               <w:rPr>
                 <w:b/>
               </w:rPr>
-              <w:t xml:space="preserve">3 - Recuperação/Avaliação/ Expectativa </w:t>
-            </w:r>
-            <w:r>
-              <w:rPr>
-                <w:b/>
-              </w:rPr>
-              <w:t>incluindo para</w:t>
-            </w:r>
-            <w:r>
-              <w:rPr>
-                <w:b/>
-              </w:rPr>
-              <w:t xml:space="preserve"> o aluno elegível ao AEE</w:t>
-            </w:r>
-          </w:p>
-          <w:p>
-            <w:r>
-              <w:t>(Adaptação/Flexibilização de Instrumentos de Avaliação</w:t>
+              <w:t>3 - Recuperação/Avaliação/ Expectativa incluindo para o aluno elegível ao AEE</w:t>
+            </w:r>
+          </w:p>
+          <w:p>
+            <w:r>
+              <w:t>@Recuperacao_</w:t>
+            </w:r>
+            <w:r>
+              <w:t>2</w:t>
             </w:r>
           </w:p>
           <w:p>
@@ -1694,43 +1583,41 @@
         <w:rPr>
           <w:b/>
         </w:rPr>
-        <w:t xml:space="preserve"> </w:t>
+        <w:t xml:space="preserve">                                                           </w:t>
       </w:r>
+    </w:p>
+    <w:p>
+      <w:pPr>
+        <w:rPr>
+          <w:b/>
+        </w:rPr>
+      </w:pPr>
+    </w:p>
+    <w:p>
+      <w:pPr>
+        <w:rPr>
+          <w:b/>
+        </w:rPr>
+      </w:pPr>
+    </w:p>
+    <w:p>
+      <w:pPr>
+        <w:rPr>
+          <w:b/>
+        </w:rPr>
+      </w:pPr>
+    </w:p>
+    <w:p>
+      <w:pPr>
+        <w:rPr>
+          <w:b/>
+        </w:rPr>
+      </w:pPr>
       <w:r>
         <w:rPr>
           <w:b/>
         </w:rPr>
-        <w:t xml:space="preserve">                                                                                                                                                                                                                                                                                                                                                                                                                                                                                                                                </w:t>
-      </w:r>
-      <w:r>
-        <w:rPr>
-          <w:b/>
-        </w:rPr>
-        <w:t xml:space="preserve">                                                                                                                                                                                                                                                                                                                                                                                                                                                                                                                                </w:t>
-      </w:r>
-      <w:r>
-        <w:rPr>
-          <w:b/>
-        </w:rPr>
-        <w:t xml:space="preserve">                                                                                                                                                                                                                                                                                                                                                                                                                                                                                                                                </w:t>
-      </w:r>
-      <w:r>
-        <w:rPr>
-          <w:b/>
-        </w:rPr>
-        <w:t xml:space="preserve">                                                                                                                                                                                                                                                                                                                                                                                                                                                                                                                                </w:t>
-      </w:r>
-      <w:r>
-        <w:rPr>
-          <w:b/>
-        </w:rPr>
-        <w:t xml:space="preserve">                                                                                                                                                                                                                                                                                                                                                                                                                                                                                                                                </w:t>
-      </w:r>
-      <w:r>
-        <w:rPr>
-          <w:b/>
-        </w:rPr>
-        <w:t xml:space="preserve">          </w:t>
+        <w:t xml:space="preserve">                                                                                                                                                                                                                                                                                                                                                                                                                                                                                                                                                                                                                                                                                                                                                                                                                                                                                                                                                                                                                                                                                                                                                                                                                                                                                                                                                                                                                                                                                                                                                                                                                                                                                                                                                                                                                                                                                                                                                                                                                                                                                                                                                                                                                                                                                                                                                                                                                                                                                                                                                                                                                </w:t>
       </w:r>
     </w:p>
     <w:p>
@@ -1888,6 +1775,12 @@
                 <w:b/>
               </w:rPr>
             </w:pPr>
+            <w:r>
+              <w:rPr>
+                <w:bCs/>
+              </w:rPr>
+              <w:t>@Nome</w:t>
+            </w:r>
           </w:p>
         </w:tc>
       </w:tr>
@@ -1922,6 +1815,12 @@
                 <w:b/>
               </w:rPr>
             </w:pPr>
+            <w:r>
+              <w:rPr>
+                <w:bCs/>
+              </w:rPr>
+              <w:t>@Disciplina</w:t>
+            </w:r>
           </w:p>
         </w:tc>
       </w:tr>
@@ -1941,7 +1840,19 @@
               <w:rPr>
                 <w:b/>
               </w:rPr>
-              <w:t>Ano/Série:</w:t>
+              <w:t xml:space="preserve">Ano/Série: </w:t>
+            </w:r>
+            <w:r>
+              <w:rPr>
+                <w:bCs/>
+              </w:rPr>
+              <w:t>@Ano @Turma</w:t>
+            </w:r>
+            <w:r>
+              <w:rPr>
+                <w:bCs/>
+              </w:rPr>
+              <w:t>s</w:t>
             </w:r>
           </w:p>
         </w:tc>
@@ -2025,6 +1936,31 @@
           <w:p>
             <w:pPr>
               <w:rPr>
+                <w:bCs/>
+              </w:rPr>
+            </w:pPr>
+            <w:r>
+              <w:rPr>
+                <w:bCs/>
+              </w:rPr>
+              <w:t>@Habilidades</w:t>
+            </w:r>
+            <w:r>
+              <w:rPr>
+                <w:bCs/>
+              </w:rPr>
+              <w:t>_</w:t>
+            </w:r>
+            <w:r>
+              <w:rPr>
+                <w:bCs/>
+              </w:rPr>
+              <w:t>3</w:t>
+            </w:r>
+          </w:p>
+          <w:p>
+            <w:pPr>
+              <w:rPr>
                 <w:b/>
               </w:rPr>
             </w:pPr>
@@ -2063,6 +1999,31 @@
                 <w:b/>
               </w:rPr>
             </w:pPr>
+            <w:r>
+              <w:rPr>
+                <w:bCs/>
+              </w:rPr>
+              <w:t>@</w:t>
+            </w:r>
+            <w:r>
+              <w:rPr>
+                <w:bCs/>
+              </w:rPr>
+              <w:t>Objeto_do_conhecimento_</w:t>
+            </w:r>
+            <w:r>
+              <w:rPr>
+                <w:bCs/>
+              </w:rPr>
+              <w:t>3</w:t>
+            </w:r>
+          </w:p>
+          <w:p>
+            <w:pPr>
+              <w:rPr>
+                <w:b/>
+              </w:rPr>
+            </w:pPr>
           </w:p>
           <w:p>
             <w:pPr>
@@ -2116,6 +2077,31 @@
           </w:p>
           <w:p>
             <w:pPr>
+              <w:rPr>
+                <w:bCs/>
+              </w:rPr>
+            </w:pPr>
+            <w:r>
+              <w:rPr>
+                <w:bCs/>
+              </w:rPr>
+              <w:t>@Atividades</w:t>
+            </w:r>
+            <w:r>
+              <w:rPr>
+                <w:bCs/>
+              </w:rPr>
+              <w:t>_</w:t>
+            </w:r>
+            <w:r>
+              <w:rPr>
+                <w:bCs/>
+              </w:rPr>
+              <w:t>3</w:t>
+            </w:r>
+          </w:p>
+          <w:p>
+            <w:pPr>
               <w:jc w:val="center"/>
               <w:rPr>
                 <w:b/>
@@ -2148,128 +2134,27 @@
               <w:rPr>
                 <w:b/>
               </w:rPr>
-              <w:t>2</w:t>
-            </w:r>
-            <w:r>
-              <w:rPr>
-                <w:b/>
-              </w:rPr>
-              <w:t>– Recursos</w:t>
-            </w:r>
-            <w:r>
-              <w:rPr>
-                <w:b/>
-              </w:rPr>
-              <w:t xml:space="preserve"> Didáticos </w:t>
-            </w:r>
-            <w:r>
-              <w:rPr>
-                <w:b/>
-              </w:rPr>
-              <w:t>- Uso</w:t>
-            </w:r>
-            <w:r>
-              <w:rPr>
-                <w:b/>
-              </w:rPr>
-              <w:t xml:space="preserve"> de materiais pedagógicos:</w:t>
-            </w:r>
-          </w:p>
-          <w:p>
-            <w:pPr>
-              <w:rPr>
-                <w:b/>
-              </w:rPr>
-            </w:pPr>
-            <w:r>
-              <w:rPr>
-                <w:b/>
-              </w:rPr>
-              <w:t>(   ) Material digital do Componente</w:t>
-            </w:r>
-          </w:p>
-          <w:p>
-            <w:pPr>
-              <w:rPr>
-                <w:b/>
-              </w:rPr>
-            </w:pPr>
-            <w:r>
-              <w:rPr>
-                <w:b/>
-              </w:rPr>
-              <w:t xml:space="preserve">(   ) Livro do Estudante </w:t>
-            </w:r>
-            <w:r>
-              <w:rPr>
-                <w:b/>
-              </w:rPr>
-              <w:t>“Currículo</w:t>
-            </w:r>
-            <w:r>
-              <w:rPr>
-                <w:b/>
-              </w:rPr>
-              <w:t xml:space="preserve"> em Ação”</w:t>
-            </w:r>
-          </w:p>
-          <w:p>
-            <w:pPr>
-              <w:rPr>
-                <w:b/>
-              </w:rPr>
-            </w:pPr>
-            <w:r>
-              <w:rPr>
-                <w:b/>
-              </w:rPr>
-              <w:t>(   ) Livro “São Paulo em Ação” – Orientação de Estudos</w:t>
-            </w:r>
-          </w:p>
-          <w:p>
-            <w:pPr>
-              <w:rPr>
-                <w:b/>
-              </w:rPr>
-            </w:pPr>
-            <w:r>
-              <w:rPr>
-                <w:b/>
-              </w:rPr>
-              <w:t xml:space="preserve">(   ) </w:t>
-            </w:r>
-            <w:r>
-              <w:rPr>
-                <w:b/>
-              </w:rPr>
-              <w:t>Plataforma digital</w:t>
-            </w:r>
-            <w:r>
-              <w:rPr>
-                <w:b/>
-              </w:rPr>
-              <w:t>:</w:t>
-            </w:r>
-          </w:p>
-          <w:p>
-            <w:pPr>
-              <w:rPr>
-                <w:b/>
-              </w:rPr>
-            </w:pPr>
-            <w:r>
-              <w:rPr>
-                <w:b/>
-              </w:rPr>
-              <w:t>(   ) Outros</w:t>
-            </w:r>
-          </w:p>
-          <w:p>
-            <w:pPr>
-              <w:rPr>
-                <w:b/>
-              </w:rPr>
-            </w:pPr>
+              <w:t>2– Recursos Didáticos - Uso de materiais pedagógicos:</w:t>
+            </w:r>
+          </w:p>
+          <w:p>
+            <w:pPr>
+              <w:rPr>
+                <w:b/>
+              </w:rPr>
+            </w:pPr>
+            <w:r>
+              <w:rPr>
+                <w:bCs/>
+              </w:rPr>
+              <w:t>@Recursos</w:t>
+            </w:r>
+            <w:r>
+              <w:rPr>
+                <w:b/>
+              </w:rPr>
+              <w:t xml:space="preserve"> </w:t>
+            </w:r>
           </w:p>
         </w:tc>
       </w:tr>
@@ -2290,31 +2175,7 @@
               <w:rPr>
                 <w:b/>
               </w:rPr>
-              <w:t xml:space="preserve">3 - </w:t>
-            </w:r>
-            <w:r>
-              <w:rPr>
-                <w:b/>
-              </w:rPr>
-              <w:t>Considerando</w:t>
-            </w:r>
-            <w:r>
-              <w:rPr>
-                <w:b/>
-              </w:rPr>
-              <w:t xml:space="preserve"> o público elegível ao AEE </w:t>
-            </w:r>
-            <w:r>
-              <w:rPr>
-                <w:b/>
-              </w:rPr>
-              <w:t>- Flexibilização</w:t>
-            </w:r>
-            <w:r>
-              <w:rPr>
-                <w:b/>
-              </w:rPr>
-              <w:t xml:space="preserve"> Curricular</w:t>
+              <w:t>3 - Considerando o público elegível ao AEE - Flexibilização Curricular</w:t>
             </w:r>
           </w:p>
           <w:p>
@@ -2336,8 +2197,14 @@
               <w:t>(metodologias ativas, DUA etc.)</w:t>
             </w:r>
           </w:p>
-          <w:p/>
-          <w:p/>
+          <w:p>
+            <w:r>
+              <w:t>@Flexibilizacao_</w:t>
+            </w:r>
+            <w:r>
+              <w:t>3</w:t>
+            </w:r>
+          </w:p>
           <w:p>
             <w:pPr>
               <w:rPr>
@@ -2389,19 +2256,13 @@
             </w:r>
           </w:p>
           <w:p>
-            <w:pPr>
+            <w:r>
               <w:rPr>
                 <w:i/>
               </w:rPr>
-            </w:pPr>
-            <w:r>
-              <w:rPr>
-                <w:i/>
-              </w:rPr>
-              <w:t>Sugestão: Verificar se houve avanço nos descritores críticos no SAEB/PROVA PAULISTA</w:t>
-            </w:r>
-          </w:p>
-          <w:p/>
+              <w:t>Não se aplica</w:t>
+            </w:r>
+          </w:p>
           <w:p>
             <w:pPr>
               <w:rPr>
@@ -2427,31 +2288,22 @@
               <w:rPr>
                 <w:b/>
               </w:rPr>
-              <w:t xml:space="preserve">2 –Autoavaliação </w:t>
-            </w:r>
-            <w:r>
-              <w:rPr>
-                <w:b/>
-              </w:rPr>
-              <w:t>dos estudantes</w:t>
-            </w:r>
-            <w:r>
-              <w:rPr>
-                <w:b/>
-              </w:rPr>
-              <w:t>:</w:t>
-            </w:r>
-          </w:p>
-          <w:p>
-            <w:pPr>
-              <w:rPr>
-                <w:b/>
-              </w:rPr>
-            </w:pPr>
-          </w:p>
-          <w:p>
-            <w:r>
-              <w:t>Quais metodologias e instrumentos utilizará.</w:t>
+              <w:t>2 –Autoavaliação dos estudantes:</w:t>
+            </w:r>
+          </w:p>
+          <w:p>
+            <w:pPr>
+              <w:rPr>
+                <w:b/>
+              </w:rPr>
+            </w:pPr>
+          </w:p>
+          <w:p>
+            <w:r>
+              <w:t>@Autoavaliacao_</w:t>
+            </w:r>
+            <w:r>
+              <w:t>3</w:t>
             </w:r>
           </w:p>
           <w:p>
@@ -2480,24 +2332,15 @@
               <w:rPr>
                 <w:b/>
               </w:rPr>
-              <w:t xml:space="preserve">3 - Recuperação/Avaliação/ Expectativa </w:t>
-            </w:r>
-            <w:r>
-              <w:rPr>
-                <w:b/>
-              </w:rPr>
-              <w:t>incluindo para</w:t>
-            </w:r>
-            <w:r>
-              <w:rPr>
-                <w:b/>
-              </w:rPr>
-              <w:t xml:space="preserve"> o aluno elegível ao AEE</w:t>
-            </w:r>
-          </w:p>
-          <w:p>
-            <w:r>
-              <w:t>(Adaptação/Flexibilização de Instrumentos de Avaliação</w:t>
+              <w:t>3 - Recuperação/Avaliação/ Expectativa incluindo para o aluno elegível ao AEE</w:t>
+            </w:r>
+          </w:p>
+          <w:p>
+            <w:r>
+              <w:t>@Recuperacao_</w:t>
+            </w:r>
+            <w:r>
+              <w:t>3</w:t>
             </w:r>
           </w:p>
           <w:p>
@@ -2527,31 +2370,7 @@
         <w:rPr>
           <w:b/>
         </w:rPr>
-        <w:t xml:space="preserve">                                                                                                                                                                                                                                                                                                                                                                                                                                                                                                                                </w:t>
-      </w:r>
-      <w:r>
-        <w:rPr>
-          <w:b/>
-        </w:rPr>
-        <w:t xml:space="preserve">                                                                                                                                                                                                                                                                                                                                                                                                                                                                                                                                </w:t>
-      </w:r>
-      <w:r>
-        <w:rPr>
-          <w:b/>
-        </w:rPr>
-        <w:t xml:space="preserve">                                                                                                                                                                                                                                                                                                                                                                                                                                                                                                                                </w:t>
-      </w:r>
-      <w:r>
-        <w:rPr>
-          <w:b/>
-        </w:rPr>
-        <w:t xml:space="preserve">                                                                                                                                                                                                                                                                                                                                                                                                                                                                                                                                </w:t>
-      </w:r>
-      <w:r>
-        <w:rPr>
-          <w:b/>
-        </w:rPr>
-        <w:t xml:space="preserve">                                                                                                                                                                                                                                                                                                                                      </w:t>
+        <w:t xml:space="preserve">                                                                                                                                                                                                                                                                                                                                                                                                                                                                                                                                                                                                                                                                                                                                                                                                                                                                                                                                                                                                                                                                                                                                                                                                                                                                                                                                                                                                                                                                                                                                                                                                                                                                                                                                                                                                                                                                                                                                                                                                                                                                                                                                                                                                                                                                                                                                                                                                                                                                      </w:t>
       </w:r>
     </w:p>
     <w:sectPr>
@@ -3153,9 +2972,7 @@
       <w:tblStyleRowBandSize w:val="1"/>
       <w:tblStyleColBandSize w:val="1"/>
       <w:tblCellMar>
-        <w:top w:w="0" w:type="dxa"/>
         <w:left w:w="108" w:type="dxa"/>
-        <w:bottom w:w="0" w:type="dxa"/>
         <w:right w:w="108" w:type="dxa"/>
       </w:tblCellMar>
     </w:tblPr>
@@ -3169,9 +2986,7 @@
       <w:tblStyleRowBandSize w:val="1"/>
       <w:tblStyleColBandSize w:val="1"/>
       <w:tblCellMar>
-        <w:top w:w="0" w:type="dxa"/>
         <w:left w:w="108" w:type="dxa"/>
-        <w:bottom w:w="0" w:type="dxa"/>
         <w:right w:w="108" w:type="dxa"/>
       </w:tblCellMar>
     </w:tblPr>
@@ -3185,9 +3000,7 @@
       <w:tblStyleRowBandSize w:val="1"/>
       <w:tblStyleColBandSize w:val="1"/>
       <w:tblCellMar>
-        <w:top w:w="0" w:type="dxa"/>
         <w:left w:w="108" w:type="dxa"/>
-        <w:bottom w:w="0" w:type="dxa"/>
         <w:right w:w="108" w:type="dxa"/>
       </w:tblCellMar>
     </w:tblPr>

</xml_diff>